<commit_message>
Created company and user schemas, and identified routes for the same
</commit_message>
<xml_diff>
--- a/mvp.docx
+++ b/mvp.docx
@@ -4,16 +4,13 @@
   <w:body>
     <w:p>
       <w:pPr>
-        <w:rPr>
-          <w:b/>
-          <w:bCs/>
-          <w:lang w:val="en-IN"/>
-        </w:rPr>
-      </w:pPr>
-      <w:r>
-        <w:rPr>
-          <w:b/>
-          <w:bCs/>
+        <w:pStyle w:val="Title"/>
+        <w:rPr>
+          <w:lang w:val="en-IN"/>
+        </w:rPr>
+      </w:pPr>
+      <w:r>
+        <w:rPr>
           <w:lang w:val="en-IN"/>
         </w:rPr>
         <w:t>Detailed MVP Document: AI Agent for Strategy</w:t>
@@ -21,90 +18,52 @@
     </w:p>
     <w:p>
       <w:pPr>
-        <w:rPr>
-          <w:lang w:val="en-IN"/>
-        </w:rPr>
-      </w:pPr>
-      <w:r>
-        <w:rPr>
-          <w:lang w:val="en-IN"/>
-        </w:rPr>
-        <w:pict w14:anchorId="4CCBDAC3">
-          <v:rect id="_x0000_i1115" style="width:0;height:1.5pt" o:hralign="center" o:hrstd="t" o:hr="t" fillcolor="#a0a0a0" stroked="f"/>
-        </w:pict>
+        <w:pStyle w:val="Heading1"/>
+        <w:rPr>
+          <w:lang w:val="en-IN"/>
+        </w:rPr>
+      </w:pPr>
+      <w:r>
+        <w:rPr>
+          <w:lang w:val="en-IN"/>
+        </w:rPr>
+        <w:t>Overview</w:t>
       </w:r>
     </w:p>
     <w:p>
       <w:pPr>
         <w:rPr>
-          <w:b/>
-          <w:bCs/>
-          <w:lang w:val="en-IN"/>
-        </w:rPr>
-      </w:pPr>
-      <w:r>
-        <w:rPr>
-          <w:b/>
-          <w:bCs/>
-          <w:lang w:val="en-IN"/>
-        </w:rPr>
-        <w:t>Overview</w:t>
+          <w:lang w:val="en-IN"/>
+        </w:rPr>
+      </w:pPr>
+      <w:r>
+        <w:rPr>
+          <w:lang w:val="en-IN"/>
+        </w:rPr>
+        <w:t xml:space="preserve">The AI Agent for Strategy MVP is designed to streamline OKR management, meeting </w:t>
+      </w:r>
+      <w:r>
+        <w:rPr>
+          <w:lang w:val="en-IN"/>
+        </w:rPr>
+        <w:t>notetaking</w:t>
+      </w:r>
+      <w:r>
+        <w:rPr>
+          <w:lang w:val="en-IN"/>
+        </w:rPr>
+        <w:t xml:space="preserve"> (with Microsoft Teams integration), and task tracking, enhanced with AI capabilities for transcription and intelligent suggestions. This version includes company and user management for better organization and scalability.</w:t>
       </w:r>
     </w:p>
     <w:p>
       <w:pPr>
-        <w:rPr>
-          <w:lang w:val="en-IN"/>
-        </w:rPr>
-      </w:pPr>
-      <w:r>
-        <w:rPr>
-          <w:lang w:val="en-IN"/>
-        </w:rPr>
-        <w:t xml:space="preserve">The AI Agent for Strategy MVP is designed to streamline OKR management, meeting </w:t>
-      </w:r>
-      <w:proofErr w:type="gramStart"/>
-      <w:r>
-        <w:rPr>
-          <w:lang w:val="en-IN"/>
-        </w:rPr>
-        <w:t>note-taking</w:t>
-      </w:r>
-      <w:proofErr w:type="gramEnd"/>
-      <w:r>
-        <w:rPr>
-          <w:lang w:val="en-IN"/>
-        </w:rPr>
-        <w:t xml:space="preserve"> (with Microsoft Teams integration), and task tracking, enhanced with AI capabilities for transcription and intelligent suggestions. This version includes company and user management for better organization and scalability.</w:t>
-      </w:r>
-    </w:p>
-    <w:p>
-      <w:pPr>
-        <w:rPr>
-          <w:lang w:val="en-IN"/>
-        </w:rPr>
-      </w:pPr>
-      <w:r>
-        <w:rPr>
-          <w:lang w:val="en-IN"/>
-        </w:rPr>
-        <w:pict w14:anchorId="4394559D">
-          <v:rect id="_x0000_i1116" style="width:0;height:1.5pt" o:hralign="center" o:hrstd="t" o:hr="t" fillcolor="#a0a0a0" stroked="f"/>
-        </w:pict>
-      </w:r>
-    </w:p>
-    <w:p>
-      <w:pPr>
-        <w:rPr>
-          <w:b/>
-          <w:bCs/>
-          <w:lang w:val="en-IN"/>
-        </w:rPr>
-      </w:pPr>
-      <w:r>
-        <w:rPr>
-          <w:b/>
-          <w:bCs/>
+        <w:pStyle w:val="Heading1"/>
+        <w:rPr>
+          <w:lang w:val="en-IN"/>
+        </w:rPr>
+      </w:pPr>
+      <w:r>
+        <w:rPr>
           <w:lang w:val="en-IN"/>
         </w:rPr>
         <w:t>Core Features</w:t>
@@ -166,7 +125,7 @@
         <w:rPr>
           <w:lang w:val="en-IN"/>
         </w:rPr>
-        <w:t>Allow company creation by an admin user.</w:t>
+        <w:t>Allow company creation.</w:t>
       </w:r>
     </w:p>
     <w:p>
@@ -253,6 +212,46 @@
         <w:t>:</w:t>
       </w:r>
     </w:p>
+    <w:bookmarkStart w:id="0" w:name="_MON_1798536047"/>
+    <w:bookmarkEnd w:id="0"/>
+    <w:p>
+      <w:pPr>
+        <w:ind w:left="1440"/>
+        <w:rPr>
+          <w:lang w:val="en-IN"/>
+        </w:rPr>
+      </w:pPr>
+      <w:r>
+        <w:rPr>
+          <w:lang w:val="en-IN"/>
+        </w:rPr>
+        <w:object w:dxaOrig="9026" w:dyaOrig="4440" w14:anchorId="4ECAF8D3">
+          <v:shapetype id="_x0000_t75" coordsize="21600,21600" o:spt="75" o:preferrelative="t" path="m@4@5l@4@11@9@11@9@5xe" filled="f" stroked="f">
+            <v:stroke joinstyle="miter"/>
+            <v:formulas>
+              <v:f eqn="if lineDrawn pixelLineWidth 0"/>
+              <v:f eqn="sum @0 1 0"/>
+              <v:f eqn="sum 0 0 @1"/>
+              <v:f eqn="prod @2 1 2"/>
+              <v:f eqn="prod @3 21600 pixelWidth"/>
+              <v:f eqn="prod @3 21600 pixelHeight"/>
+              <v:f eqn="sum @0 0 1"/>
+              <v:f eqn="prod @6 1 2"/>
+              <v:f eqn="prod @7 21600 pixelWidth"/>
+              <v:f eqn="sum @8 21600 0"/>
+              <v:f eqn="prod @7 21600 pixelHeight"/>
+              <v:f eqn="sum @10 21600 0"/>
+            </v:formulas>
+            <v:path o:extrusionok="f" gradientshapeok="t" o:connecttype="rect"/>
+            <o:lock v:ext="edit" aspectratio="t"/>
+          </v:shapetype>
+          <v:shape id="_x0000_i1038" type="#_x0000_t75" style="width:436.5pt;height:214.5pt" o:ole="">
+            <v:imagedata r:id="rId6" o:title=""/>
+          </v:shape>
+          <o:OLEObject Type="Embed" ProgID="Word.OpenDocumentText.12" ShapeID="_x0000_i1038" DrawAspect="Content" ObjectID="_1798536089" r:id="rId7"/>
+        </w:object>
+      </w:r>
+    </w:p>
     <w:p>
       <w:pPr>
         <w:numPr>
@@ -263,49 +262,19 @@
           <w:lang w:val="en-IN"/>
         </w:rPr>
       </w:pPr>
-      <w:proofErr w:type="spellStart"/>
-      <w:r>
-        <w:rPr>
-          <w:lang w:val="en-IN"/>
-        </w:rPr>
-        <w:t>const</w:t>
-      </w:r>
-      <w:proofErr w:type="spellEnd"/>
-      <w:r>
-        <w:rPr>
-          <w:lang w:val="en-IN"/>
-        </w:rPr>
-        <w:t xml:space="preserve"> </w:t>
-      </w:r>
-      <w:proofErr w:type="spellStart"/>
-      <w:r>
-        <w:rPr>
-          <w:lang w:val="en-IN"/>
-        </w:rPr>
-        <w:t>CompanySchema</w:t>
-      </w:r>
-      <w:proofErr w:type="spellEnd"/>
-      <w:r>
-        <w:rPr>
-          <w:lang w:val="en-IN"/>
-        </w:rPr>
-        <w:t xml:space="preserve"> = new </w:t>
-      </w:r>
-      <w:proofErr w:type="spellStart"/>
-      <w:proofErr w:type="gramStart"/>
-      <w:r>
-        <w:rPr>
-          <w:lang w:val="en-IN"/>
-        </w:rPr>
-        <w:t>mongoose.Schema</w:t>
-      </w:r>
-      <w:proofErr w:type="spellEnd"/>
-      <w:proofErr w:type="gramEnd"/>
-      <w:r>
-        <w:rPr>
-          <w:lang w:val="en-IN"/>
-        </w:rPr>
-        <w:t>({</w:t>
+      <w:r>
+        <w:rPr>
+          <w:b/>
+          <w:bCs/>
+          <w:lang w:val="en-IN"/>
+        </w:rPr>
+        <w:t>User Schema</w:t>
+      </w:r>
+      <w:r>
+        <w:rPr>
+          <w:lang w:val="en-IN"/>
+        </w:rPr>
+        <w:t>:</w:t>
       </w:r>
     </w:p>
     <w:p>
@@ -322,21 +291,8 @@
         <w:rPr>
           <w:lang w:val="en-IN"/>
         </w:rPr>
-        <w:t xml:space="preserve">  name: </w:t>
-      </w:r>
-      <w:proofErr w:type="gramStart"/>
-      <w:r>
-        <w:rPr>
-          <w:lang w:val="en-IN"/>
-        </w:rPr>
-        <w:t>{ type</w:t>
-      </w:r>
-      <w:proofErr w:type="gramEnd"/>
-      <w:r>
-        <w:rPr>
-          <w:lang w:val="en-IN"/>
-        </w:rPr>
-        <w:t>: String, required: true },</w:t>
+        <w:lastRenderedPageBreak/>
+        <w:t>const teams = require('./path/to/teams.json');</w:t>
       </w:r>
     </w:p>
     <w:p>
@@ -349,26 +305,6 @@
           <w:lang w:val="en-IN"/>
         </w:rPr>
       </w:pPr>
-      <w:r>
-        <w:rPr>
-          <w:lang w:val="en-IN"/>
-        </w:rPr>
-        <w:t xml:space="preserve">  email: </w:t>
-      </w:r>
-      <w:proofErr w:type="gramStart"/>
-      <w:r>
-        <w:rPr>
-          <w:lang w:val="en-IN"/>
-        </w:rPr>
-        <w:t>{ type</w:t>
-      </w:r>
-      <w:proofErr w:type="gramEnd"/>
-      <w:r>
-        <w:rPr>
-          <w:lang w:val="en-IN"/>
-        </w:rPr>
-        <w:t>: String, required: true, unique: true },</w:t>
-      </w:r>
     </w:p>
     <w:p>
       <w:pPr>
@@ -384,21 +320,7 @@
         <w:rPr>
           <w:lang w:val="en-IN"/>
         </w:rPr>
-        <w:t xml:space="preserve">  password: </w:t>
-      </w:r>
-      <w:proofErr w:type="gramStart"/>
-      <w:r>
-        <w:rPr>
-          <w:lang w:val="en-IN"/>
-        </w:rPr>
-        <w:t>{ type</w:t>
-      </w:r>
-      <w:proofErr w:type="gramEnd"/>
-      <w:r>
-        <w:rPr>
-          <w:lang w:val="en-IN"/>
-        </w:rPr>
-        <w:t>: String, required: true },</w:t>
+        <w:t>const UserSchema = new mongoose.Schema({</w:t>
       </w:r>
     </w:p>
     <w:p>
@@ -415,35 +337,7 @@
         <w:rPr>
           <w:lang w:val="en-IN"/>
         </w:rPr>
-        <w:t xml:space="preserve">  admin: </w:t>
-      </w:r>
-      <w:proofErr w:type="gramStart"/>
-      <w:r>
-        <w:rPr>
-          <w:lang w:val="en-IN"/>
-        </w:rPr>
-        <w:t>{ type</w:t>
-      </w:r>
-      <w:proofErr w:type="gramEnd"/>
-      <w:r>
-        <w:rPr>
-          <w:lang w:val="en-IN"/>
-        </w:rPr>
-        <w:t xml:space="preserve">: </w:t>
-      </w:r>
-      <w:proofErr w:type="spellStart"/>
-      <w:r>
-        <w:rPr>
-          <w:lang w:val="en-IN"/>
-        </w:rPr>
-        <w:t>mongoose.Schema.Types.ObjectId</w:t>
-      </w:r>
-      <w:proofErr w:type="spellEnd"/>
-      <w:r>
-        <w:rPr>
-          <w:lang w:val="en-IN"/>
-        </w:rPr>
-        <w:t>, ref: 'User', required: true },</w:t>
+        <w:t xml:space="preserve">  name: { type: String, required: true },</w:t>
       </w:r>
     </w:p>
     <w:p>
@@ -460,49 +354,7 @@
         <w:rPr>
           <w:lang w:val="en-IN"/>
         </w:rPr>
-        <w:t xml:space="preserve">  </w:t>
-      </w:r>
-      <w:proofErr w:type="spellStart"/>
-      <w:r>
-        <w:rPr>
-          <w:lang w:val="en-IN"/>
-        </w:rPr>
-        <w:t>createdAt</w:t>
-      </w:r>
-      <w:proofErr w:type="spellEnd"/>
-      <w:r>
-        <w:rPr>
-          <w:lang w:val="en-IN"/>
-        </w:rPr>
-        <w:t xml:space="preserve">: </w:t>
-      </w:r>
-      <w:proofErr w:type="gramStart"/>
-      <w:r>
-        <w:rPr>
-          <w:lang w:val="en-IN"/>
-        </w:rPr>
-        <w:t>{ type</w:t>
-      </w:r>
-      <w:proofErr w:type="gramEnd"/>
-      <w:r>
-        <w:rPr>
-          <w:lang w:val="en-IN"/>
-        </w:rPr>
-        <w:t xml:space="preserve">: Date, default: </w:t>
-      </w:r>
-      <w:proofErr w:type="spellStart"/>
-      <w:r>
-        <w:rPr>
-          <w:lang w:val="en-IN"/>
-        </w:rPr>
-        <w:t>Date.now</w:t>
-      </w:r>
-      <w:proofErr w:type="spellEnd"/>
-      <w:r>
-        <w:rPr>
-          <w:lang w:val="en-IN"/>
-        </w:rPr>
-        <w:t xml:space="preserve"> },</w:t>
+        <w:t xml:space="preserve">  email: { type: String, required: true, unique: true },</w:t>
       </w:r>
     </w:p>
     <w:p>
@@ -519,62 +371,7 @@
         <w:rPr>
           <w:lang w:val="en-IN"/>
         </w:rPr>
-        <w:t xml:space="preserve">  </w:t>
-      </w:r>
-      <w:proofErr w:type="spellStart"/>
-      <w:r>
-        <w:rPr>
-          <w:lang w:val="en-IN"/>
-        </w:rPr>
-        <w:t>updatedAt</w:t>
-      </w:r>
-      <w:proofErr w:type="spellEnd"/>
-      <w:r>
-        <w:rPr>
-          <w:lang w:val="en-IN"/>
-        </w:rPr>
-        <w:t xml:space="preserve">: </w:t>
-      </w:r>
-      <w:proofErr w:type="gramStart"/>
-      <w:r>
-        <w:rPr>
-          <w:lang w:val="en-IN"/>
-        </w:rPr>
-        <w:t>{ type</w:t>
-      </w:r>
-      <w:proofErr w:type="gramEnd"/>
-      <w:r>
-        <w:rPr>
-          <w:lang w:val="en-IN"/>
-        </w:rPr>
-        <w:t xml:space="preserve">: Date, default: </w:t>
-      </w:r>
-      <w:proofErr w:type="spellStart"/>
-      <w:r>
-        <w:rPr>
-          <w:lang w:val="en-IN"/>
-        </w:rPr>
-        <w:t>Date.now</w:t>
-      </w:r>
-      <w:proofErr w:type="spellEnd"/>
-      <w:r>
-        <w:rPr>
-          <w:lang w:val="en-IN"/>
-        </w:rPr>
-        <w:t xml:space="preserve"> }</w:t>
-      </w:r>
-    </w:p>
-    <w:p>
-      <w:pPr>
-        <w:rPr>
-          <w:lang w:val="en-IN"/>
-        </w:rPr>
-      </w:pPr>
-      <w:r>
-        <w:rPr>
-          <w:lang w:val="en-IN"/>
-        </w:rPr>
-        <w:t>});</w:t>
+        <w:t xml:space="preserve">  company: { type: mongoose.Schema.Types.ObjectId, ref: 'Company', required: true },</w:t>
       </w:r>
     </w:p>
     <w:p>
@@ -589,17 +386,9 @@
       </w:pPr>
       <w:r>
         <w:rPr>
-          <w:b/>
-          <w:bCs/>
-          <w:lang w:val="en-IN"/>
-        </w:rPr>
-        <w:t>User Schema</w:t>
-      </w:r>
-      <w:r>
-        <w:rPr>
-          <w:lang w:val="en-IN"/>
-        </w:rPr>
-        <w:t>:</w:t>
+          <w:lang w:val="en-IN"/>
+        </w:rPr>
+        <w:t xml:space="preserve">  role: { type: String, enum: ['admin', 'user'], default: 'user' },</w:t>
       </w:r>
     </w:p>
     <w:p>
@@ -612,42 +401,12 @@
           <w:lang w:val="en-IN"/>
         </w:rPr>
       </w:pPr>
-      <w:proofErr w:type="spellStart"/>
-      <w:r>
-        <w:rPr>
-          <w:lang w:val="en-IN"/>
-        </w:rPr>
-        <w:t>const</w:t>
-      </w:r>
-      <w:proofErr w:type="spellEnd"/>
-      <w:r>
-        <w:rPr>
-          <w:lang w:val="en-IN"/>
-        </w:rPr>
-        <w:t xml:space="preserve"> teams = require('./path/to/</w:t>
-      </w:r>
-      <w:proofErr w:type="spellStart"/>
-      <w:r>
-        <w:rPr>
-          <w:lang w:val="en-IN"/>
-        </w:rPr>
-        <w:t>teams.json</w:t>
-      </w:r>
-      <w:proofErr w:type="spellEnd"/>
-      <w:r>
-        <w:rPr>
-          <w:lang w:val="en-IN"/>
-        </w:rPr>
-        <w:t>'</w:t>
-      </w:r>
-      <w:proofErr w:type="gramStart"/>
-      <w:r>
-        <w:rPr>
-          <w:lang w:val="en-IN"/>
-        </w:rPr>
-        <w:t>);</w:t>
-      </w:r>
-      <w:proofErr w:type="gramEnd"/>
+      <w:r>
+        <w:rPr>
+          <w:lang w:val="en-IN"/>
+        </w:rPr>
+        <w:t xml:space="preserve">  l1Team: { type: String, enum: teams.l1Teams, required: true },</w:t>
+      </w:r>
     </w:p>
     <w:p>
       <w:pPr>
@@ -659,6 +418,12 @@
           <w:lang w:val="en-IN"/>
         </w:rPr>
       </w:pPr>
+      <w:r>
+        <w:rPr>
+          <w:lang w:val="en-IN"/>
+        </w:rPr>
+        <w:t xml:space="preserve">  l2Team: { type: String, enum: teams.l2Teams, required: true },</w:t>
+      </w:r>
     </w:p>
     <w:p>
       <w:pPr>
@@ -670,50 +435,11 @@
           <w:lang w:val="en-IN"/>
         </w:rPr>
       </w:pPr>
-      <w:proofErr w:type="spellStart"/>
-      <w:r>
-        <w:rPr>
-          <w:lang w:val="en-IN"/>
-        </w:rPr>
-        <w:lastRenderedPageBreak/>
-        <w:t>const</w:t>
-      </w:r>
-      <w:proofErr w:type="spellEnd"/>
-      <w:r>
-        <w:rPr>
-          <w:lang w:val="en-IN"/>
-        </w:rPr>
-        <w:t xml:space="preserve"> </w:t>
-      </w:r>
-      <w:proofErr w:type="spellStart"/>
-      <w:r>
-        <w:rPr>
-          <w:lang w:val="en-IN"/>
-        </w:rPr>
-        <w:t>UserSchema</w:t>
-      </w:r>
-      <w:proofErr w:type="spellEnd"/>
-      <w:r>
-        <w:rPr>
-          <w:lang w:val="en-IN"/>
-        </w:rPr>
-        <w:t xml:space="preserve"> = new </w:t>
-      </w:r>
-      <w:proofErr w:type="spellStart"/>
-      <w:proofErr w:type="gramStart"/>
-      <w:r>
-        <w:rPr>
-          <w:lang w:val="en-IN"/>
-        </w:rPr>
-        <w:t>mongoose.Schema</w:t>
-      </w:r>
-      <w:proofErr w:type="spellEnd"/>
-      <w:proofErr w:type="gramEnd"/>
-      <w:r>
-        <w:rPr>
-          <w:lang w:val="en-IN"/>
-        </w:rPr>
-        <w:t>({</w:t>
+      <w:r>
+        <w:rPr>
+          <w:lang w:val="en-IN"/>
+        </w:rPr>
+        <w:t xml:space="preserve">  createdAt: { type: Date, default: Date.now },</w:t>
       </w:r>
     </w:p>
     <w:p>
@@ -730,21 +456,45 @@
         <w:rPr>
           <w:lang w:val="en-IN"/>
         </w:rPr>
-        <w:t xml:space="preserve">  name: </w:t>
-      </w:r>
-      <w:proofErr w:type="gramStart"/>
-      <w:r>
-        <w:rPr>
-          <w:lang w:val="en-IN"/>
-        </w:rPr>
-        <w:t>{ type</w:t>
-      </w:r>
-      <w:proofErr w:type="gramEnd"/>
-      <w:r>
-        <w:rPr>
-          <w:lang w:val="en-IN"/>
-        </w:rPr>
-        <w:t>: String, required: true },</w:t>
+        <w:t xml:space="preserve">  updatedAt: { type: Date, default: Date.now }</w:t>
+      </w:r>
+    </w:p>
+    <w:p>
+      <w:pPr>
+        <w:rPr>
+          <w:lang w:val="en-IN"/>
+        </w:rPr>
+      </w:pPr>
+      <w:r>
+        <w:rPr>
+          <w:lang w:val="en-IN"/>
+        </w:rPr>
+        <w:t>});</w:t>
+      </w:r>
+    </w:p>
+    <w:p>
+      <w:pPr>
+        <w:numPr>
+          <w:ilvl w:val="0"/>
+          <w:numId w:val="10"/>
+        </w:numPr>
+        <w:rPr>
+          <w:lang w:val="en-IN"/>
+        </w:rPr>
+      </w:pPr>
+      <w:r>
+        <w:rPr>
+          <w:b/>
+          <w:bCs/>
+          <w:lang w:val="en-IN"/>
+        </w:rPr>
+        <w:t>Workflow</w:t>
+      </w:r>
+      <w:r>
+        <w:rPr>
+          <w:lang w:val="en-IN"/>
+        </w:rPr>
+        <w:t>:</w:t>
       </w:r>
     </w:p>
     <w:p>
@@ -759,23 +509,51 @@
       </w:pPr>
       <w:r>
         <w:rPr>
-          <w:lang w:val="en-IN"/>
-        </w:rPr>
-        <w:t xml:space="preserve">  email: </w:t>
-      </w:r>
-      <w:proofErr w:type="gramStart"/>
-      <w:r>
-        <w:rPr>
-          <w:lang w:val="en-IN"/>
-        </w:rPr>
-        <w:t>{ type</w:t>
-      </w:r>
-      <w:proofErr w:type="gramEnd"/>
-      <w:r>
-        <w:rPr>
-          <w:lang w:val="en-IN"/>
-        </w:rPr>
-        <w:t>: String, required: true, unique: true },</w:t>
+          <w:b/>
+          <w:bCs/>
+          <w:lang w:val="en-IN"/>
+        </w:rPr>
+        <w:t>Company Creation</w:t>
+      </w:r>
+      <w:r>
+        <w:rPr>
+          <w:lang w:val="en-IN"/>
+        </w:rPr>
+        <w:t>:</w:t>
+      </w:r>
+    </w:p>
+    <w:p>
+      <w:pPr>
+        <w:numPr>
+          <w:ilvl w:val="2"/>
+          <w:numId w:val="10"/>
+        </w:numPr>
+        <w:rPr>
+          <w:lang w:val="en-IN"/>
+        </w:rPr>
+      </w:pPr>
+      <w:r>
+        <w:rPr>
+          <w:lang w:val="en-IN"/>
+        </w:rPr>
+        <w:t>An admin creates a company.</w:t>
+      </w:r>
+    </w:p>
+    <w:p>
+      <w:pPr>
+        <w:numPr>
+          <w:ilvl w:val="2"/>
+          <w:numId w:val="10"/>
+        </w:numPr>
+        <w:rPr>
+          <w:lang w:val="en-IN"/>
+        </w:rPr>
+      </w:pPr>
+      <w:r>
+        <w:rPr>
+          <w:lang w:val="en-IN"/>
+        </w:rPr>
+        <w:t>The admin is automatically added as the first user.</w:t>
       </w:r>
     </w:p>
     <w:p>
@@ -790,347 +568,11 @@
       </w:pPr>
       <w:r>
         <w:rPr>
-          <w:lang w:val="en-IN"/>
-        </w:rPr>
-        <w:t xml:space="preserve">  company: </w:t>
-      </w:r>
-      <w:proofErr w:type="gramStart"/>
-      <w:r>
-        <w:rPr>
-          <w:lang w:val="en-IN"/>
-        </w:rPr>
-        <w:t>{ type</w:t>
-      </w:r>
-      <w:proofErr w:type="gramEnd"/>
-      <w:r>
-        <w:rPr>
-          <w:lang w:val="en-IN"/>
-        </w:rPr>
-        <w:t xml:space="preserve">: </w:t>
-      </w:r>
-      <w:proofErr w:type="spellStart"/>
-      <w:r>
-        <w:rPr>
-          <w:lang w:val="en-IN"/>
-        </w:rPr>
-        <w:t>mongoose.Schema.Types.ObjectId</w:t>
-      </w:r>
-      <w:proofErr w:type="spellEnd"/>
-      <w:r>
-        <w:rPr>
-          <w:lang w:val="en-IN"/>
-        </w:rPr>
-        <w:t>, ref: 'Company', required: true },</w:t>
-      </w:r>
-    </w:p>
-    <w:p>
-      <w:pPr>
-        <w:numPr>
-          <w:ilvl w:val="1"/>
-          <w:numId w:val="10"/>
-        </w:numPr>
-        <w:rPr>
-          <w:lang w:val="en-IN"/>
-        </w:rPr>
-      </w:pPr>
-      <w:r>
-        <w:rPr>
-          <w:lang w:val="en-IN"/>
-        </w:rPr>
-        <w:t xml:space="preserve">  role: </w:t>
-      </w:r>
-      <w:proofErr w:type="gramStart"/>
-      <w:r>
-        <w:rPr>
-          <w:lang w:val="en-IN"/>
-        </w:rPr>
-        <w:t>{ type</w:t>
-      </w:r>
-      <w:proofErr w:type="gramEnd"/>
-      <w:r>
-        <w:rPr>
-          <w:lang w:val="en-IN"/>
-        </w:rPr>
-        <w:t xml:space="preserve">: String, </w:t>
-      </w:r>
-      <w:proofErr w:type="spellStart"/>
-      <w:r>
-        <w:rPr>
-          <w:lang w:val="en-IN"/>
-        </w:rPr>
-        <w:t>enum</w:t>
-      </w:r>
-      <w:proofErr w:type="spellEnd"/>
-      <w:r>
-        <w:rPr>
-          <w:lang w:val="en-IN"/>
-        </w:rPr>
-        <w:t>: ['admin', 'user'], default: 'user' },</w:t>
-      </w:r>
-    </w:p>
-    <w:p>
-      <w:pPr>
-        <w:numPr>
-          <w:ilvl w:val="1"/>
-          <w:numId w:val="10"/>
-        </w:numPr>
-        <w:rPr>
-          <w:lang w:val="en-IN"/>
-        </w:rPr>
-      </w:pPr>
-      <w:r>
-        <w:rPr>
-          <w:lang w:val="en-IN"/>
-        </w:rPr>
-        <w:t xml:space="preserve">  l1Team: </w:t>
-      </w:r>
-      <w:proofErr w:type="gramStart"/>
-      <w:r>
-        <w:rPr>
-          <w:lang w:val="en-IN"/>
-        </w:rPr>
-        <w:t>{ type</w:t>
-      </w:r>
-      <w:proofErr w:type="gramEnd"/>
-      <w:r>
-        <w:rPr>
-          <w:lang w:val="en-IN"/>
-        </w:rPr>
-        <w:t xml:space="preserve">: String, </w:t>
-      </w:r>
-      <w:proofErr w:type="spellStart"/>
-      <w:r>
-        <w:rPr>
-          <w:lang w:val="en-IN"/>
-        </w:rPr>
-        <w:t>enum</w:t>
-      </w:r>
-      <w:proofErr w:type="spellEnd"/>
-      <w:r>
-        <w:rPr>
-          <w:lang w:val="en-IN"/>
-        </w:rPr>
-        <w:t>: teams.l1Teams, required: true },</w:t>
-      </w:r>
-    </w:p>
-    <w:p>
-      <w:pPr>
-        <w:numPr>
-          <w:ilvl w:val="1"/>
-          <w:numId w:val="10"/>
-        </w:numPr>
-        <w:rPr>
-          <w:lang w:val="en-IN"/>
-        </w:rPr>
-      </w:pPr>
-      <w:r>
-        <w:rPr>
-          <w:lang w:val="en-IN"/>
-        </w:rPr>
-        <w:t xml:space="preserve">  l2Team: </w:t>
-      </w:r>
-      <w:proofErr w:type="gramStart"/>
-      <w:r>
-        <w:rPr>
-          <w:lang w:val="en-IN"/>
-        </w:rPr>
-        <w:t>{ type</w:t>
-      </w:r>
-      <w:proofErr w:type="gramEnd"/>
-      <w:r>
-        <w:rPr>
-          <w:lang w:val="en-IN"/>
-        </w:rPr>
-        <w:t xml:space="preserve">: String, </w:t>
-      </w:r>
-      <w:proofErr w:type="spellStart"/>
-      <w:r>
-        <w:rPr>
-          <w:lang w:val="en-IN"/>
-        </w:rPr>
-        <w:t>enum</w:t>
-      </w:r>
-      <w:proofErr w:type="spellEnd"/>
-      <w:r>
-        <w:rPr>
-          <w:lang w:val="en-IN"/>
-        </w:rPr>
-        <w:t>: teams.l2Teams, required: true },</w:t>
-      </w:r>
-    </w:p>
-    <w:p>
-      <w:pPr>
-        <w:numPr>
-          <w:ilvl w:val="1"/>
-          <w:numId w:val="10"/>
-        </w:numPr>
-        <w:rPr>
-          <w:lang w:val="en-IN"/>
-        </w:rPr>
-      </w:pPr>
-      <w:r>
-        <w:rPr>
-          <w:lang w:val="en-IN"/>
-        </w:rPr>
-        <w:t xml:space="preserve">  </w:t>
-      </w:r>
-      <w:proofErr w:type="spellStart"/>
-      <w:r>
-        <w:rPr>
-          <w:lang w:val="en-IN"/>
-        </w:rPr>
-        <w:t>createdAt</w:t>
-      </w:r>
-      <w:proofErr w:type="spellEnd"/>
-      <w:r>
-        <w:rPr>
-          <w:lang w:val="en-IN"/>
-        </w:rPr>
-        <w:t xml:space="preserve">: </w:t>
-      </w:r>
-      <w:proofErr w:type="gramStart"/>
-      <w:r>
-        <w:rPr>
-          <w:lang w:val="en-IN"/>
-        </w:rPr>
-        <w:t>{ type</w:t>
-      </w:r>
-      <w:proofErr w:type="gramEnd"/>
-      <w:r>
-        <w:rPr>
-          <w:lang w:val="en-IN"/>
-        </w:rPr>
-        <w:t xml:space="preserve">: Date, default: </w:t>
-      </w:r>
-      <w:proofErr w:type="spellStart"/>
-      <w:r>
-        <w:rPr>
-          <w:lang w:val="en-IN"/>
-        </w:rPr>
-        <w:t>Date.now</w:t>
-      </w:r>
-      <w:proofErr w:type="spellEnd"/>
-      <w:r>
-        <w:rPr>
-          <w:lang w:val="en-IN"/>
-        </w:rPr>
-        <w:t xml:space="preserve"> },</w:t>
-      </w:r>
-    </w:p>
-    <w:p>
-      <w:pPr>
-        <w:numPr>
-          <w:ilvl w:val="1"/>
-          <w:numId w:val="10"/>
-        </w:numPr>
-        <w:rPr>
-          <w:lang w:val="en-IN"/>
-        </w:rPr>
-      </w:pPr>
-      <w:r>
-        <w:rPr>
-          <w:lang w:val="en-IN"/>
-        </w:rPr>
-        <w:t xml:space="preserve">  </w:t>
-      </w:r>
-      <w:proofErr w:type="spellStart"/>
-      <w:r>
-        <w:rPr>
-          <w:lang w:val="en-IN"/>
-        </w:rPr>
-        <w:t>updatedAt</w:t>
-      </w:r>
-      <w:proofErr w:type="spellEnd"/>
-      <w:r>
-        <w:rPr>
-          <w:lang w:val="en-IN"/>
-        </w:rPr>
-        <w:t xml:space="preserve">: </w:t>
-      </w:r>
-      <w:proofErr w:type="gramStart"/>
-      <w:r>
-        <w:rPr>
-          <w:lang w:val="en-IN"/>
-        </w:rPr>
-        <w:t>{ type</w:t>
-      </w:r>
-      <w:proofErr w:type="gramEnd"/>
-      <w:r>
-        <w:rPr>
-          <w:lang w:val="en-IN"/>
-        </w:rPr>
-        <w:t xml:space="preserve">: Date, default: </w:t>
-      </w:r>
-      <w:proofErr w:type="spellStart"/>
-      <w:r>
-        <w:rPr>
-          <w:lang w:val="en-IN"/>
-        </w:rPr>
-        <w:t>Date.now</w:t>
-      </w:r>
-      <w:proofErr w:type="spellEnd"/>
-      <w:r>
-        <w:rPr>
-          <w:lang w:val="en-IN"/>
-        </w:rPr>
-        <w:t xml:space="preserve"> }</w:t>
-      </w:r>
-    </w:p>
-    <w:p>
-      <w:pPr>
-        <w:rPr>
-          <w:lang w:val="en-IN"/>
-        </w:rPr>
-      </w:pPr>
-      <w:r>
-        <w:rPr>
-          <w:lang w:val="en-IN"/>
-        </w:rPr>
-        <w:t>});</w:t>
-      </w:r>
-    </w:p>
-    <w:p>
-      <w:pPr>
-        <w:numPr>
-          <w:ilvl w:val="0"/>
-          <w:numId w:val="10"/>
-        </w:numPr>
-        <w:rPr>
-          <w:lang w:val="en-IN"/>
-        </w:rPr>
-      </w:pPr>
-      <w:r>
-        <w:rPr>
           <w:b/>
           <w:bCs/>
           <w:lang w:val="en-IN"/>
         </w:rPr>
-        <w:t>Workflow</w:t>
-      </w:r>
-      <w:r>
-        <w:rPr>
-          <w:lang w:val="en-IN"/>
-        </w:rPr>
-        <w:t>:</w:t>
-      </w:r>
-    </w:p>
-    <w:p>
-      <w:pPr>
-        <w:numPr>
-          <w:ilvl w:val="1"/>
-          <w:numId w:val="10"/>
-        </w:numPr>
-        <w:rPr>
-          <w:lang w:val="en-IN"/>
-        </w:rPr>
-      </w:pPr>
-      <w:r>
-        <w:rPr>
-          <w:b/>
-          <w:bCs/>
-          <w:lang w:val="en-IN"/>
-        </w:rPr>
-        <w:t>Company Creation</w:t>
+        <w:t>User Management</w:t>
       </w:r>
       <w:r>
         <w:rPr>
@@ -1153,7 +595,7 @@
         <w:rPr>
           <w:lang w:val="en-IN"/>
         </w:rPr>
-        <w:t>An admin creates a company.</w:t>
+        <w:t>Admins can add users to their company.</w:t>
       </w:r>
     </w:p>
     <w:p>
@@ -1170,65 +612,6 @@
         <w:rPr>
           <w:lang w:val="en-IN"/>
         </w:rPr>
-        <w:t>The admin is automatically added as the first user.</w:t>
-      </w:r>
-    </w:p>
-    <w:p>
-      <w:pPr>
-        <w:numPr>
-          <w:ilvl w:val="1"/>
-          <w:numId w:val="10"/>
-        </w:numPr>
-        <w:rPr>
-          <w:lang w:val="en-IN"/>
-        </w:rPr>
-      </w:pPr>
-      <w:r>
-        <w:rPr>
-          <w:b/>
-          <w:bCs/>
-          <w:lang w:val="en-IN"/>
-        </w:rPr>
-        <w:t>User Management</w:t>
-      </w:r>
-      <w:r>
-        <w:rPr>
-          <w:lang w:val="en-IN"/>
-        </w:rPr>
-        <w:t>:</w:t>
-      </w:r>
-    </w:p>
-    <w:p>
-      <w:pPr>
-        <w:numPr>
-          <w:ilvl w:val="2"/>
-          <w:numId w:val="10"/>
-        </w:numPr>
-        <w:rPr>
-          <w:lang w:val="en-IN"/>
-        </w:rPr>
-      </w:pPr>
-      <w:r>
-        <w:rPr>
-          <w:lang w:val="en-IN"/>
-        </w:rPr>
-        <w:t>Admins can add users to their company.</w:t>
-      </w:r>
-    </w:p>
-    <w:p>
-      <w:pPr>
-        <w:numPr>
-          <w:ilvl w:val="2"/>
-          <w:numId w:val="10"/>
-        </w:numPr>
-        <w:rPr>
-          <w:lang w:val="en-IN"/>
-        </w:rPr>
-      </w:pPr>
-      <w:r>
-        <w:rPr>
-          <w:lang w:val="en-IN"/>
-        </w:rPr>
         <w:t>Users receive email invites with initial login credentials.</w:t>
       </w:r>
     </w:p>
@@ -1364,6 +747,7 @@
         <w:rPr>
           <w:lang w:val="en-IN"/>
         </w:rPr>
+        <w:lastRenderedPageBreak/>
         <w:t xml:space="preserve">Store user credentials in </w:t>
       </w:r>
       <w:r>
@@ -1434,22 +818,7 @@
         <w:rPr>
           <w:lang w:val="en-IN"/>
         </w:rPr>
-        <w:lastRenderedPageBreak/>
-        <w:t>/</w:t>
-      </w:r>
-      <w:proofErr w:type="gramStart"/>
-      <w:r>
-        <w:rPr>
-          <w:lang w:val="en-IN"/>
-        </w:rPr>
-        <w:t>register</w:t>
-      </w:r>
-      <w:proofErr w:type="gramEnd"/>
-      <w:r>
-        <w:rPr>
-          <w:lang w:val="en-IN"/>
-        </w:rPr>
-        <w:t xml:space="preserve"> (POST): User registration.</w:t>
+        <w:t>/register (POST): User registration.</w:t>
       </w:r>
     </w:p>
     <w:p>
@@ -1466,21 +835,7 @@
         <w:rPr>
           <w:lang w:val="en-IN"/>
         </w:rPr>
-        <w:t>/</w:t>
-      </w:r>
-      <w:proofErr w:type="gramStart"/>
-      <w:r>
-        <w:rPr>
-          <w:lang w:val="en-IN"/>
-        </w:rPr>
-        <w:t>login</w:t>
-      </w:r>
-      <w:proofErr w:type="gramEnd"/>
-      <w:r>
-        <w:rPr>
-          <w:lang w:val="en-IN"/>
-        </w:rPr>
-        <w:t xml:space="preserve"> (POST): User login.</w:t>
+        <w:t>/login (POST): User login.</w:t>
       </w:r>
     </w:p>
     <w:p>
@@ -1497,21 +852,7 @@
         <w:rPr>
           <w:lang w:val="en-IN"/>
         </w:rPr>
-        <w:t>/</w:t>
-      </w:r>
-      <w:proofErr w:type="gramStart"/>
-      <w:r>
-        <w:rPr>
-          <w:lang w:val="en-IN"/>
-        </w:rPr>
-        <w:t>logout</w:t>
-      </w:r>
-      <w:proofErr w:type="gramEnd"/>
-      <w:r>
-        <w:rPr>
-          <w:lang w:val="en-IN"/>
-        </w:rPr>
-        <w:t xml:space="preserve"> (GET): User logout.</w:t>
+        <w:t>/logout (GET): User logout.</w:t>
       </w:r>
     </w:p>
     <w:p>
@@ -1650,49 +991,11 @@
           <w:lang w:val="en-IN"/>
         </w:rPr>
       </w:pPr>
-      <w:proofErr w:type="spellStart"/>
-      <w:r>
-        <w:rPr>
-          <w:lang w:val="en-IN"/>
-        </w:rPr>
-        <w:t>const</w:t>
-      </w:r>
-      <w:proofErr w:type="spellEnd"/>
-      <w:r>
-        <w:rPr>
-          <w:lang w:val="en-IN"/>
-        </w:rPr>
-        <w:t xml:space="preserve"> </w:t>
-      </w:r>
-      <w:proofErr w:type="spellStart"/>
-      <w:r>
-        <w:rPr>
-          <w:lang w:val="en-IN"/>
-        </w:rPr>
-        <w:t>ObjectiveSchema</w:t>
-      </w:r>
-      <w:proofErr w:type="spellEnd"/>
-      <w:r>
-        <w:rPr>
-          <w:lang w:val="en-IN"/>
-        </w:rPr>
-        <w:t xml:space="preserve"> = new </w:t>
-      </w:r>
-      <w:proofErr w:type="spellStart"/>
-      <w:proofErr w:type="gramStart"/>
-      <w:r>
-        <w:rPr>
-          <w:lang w:val="en-IN"/>
-        </w:rPr>
-        <w:t>mongoose.Schema</w:t>
-      </w:r>
-      <w:proofErr w:type="spellEnd"/>
-      <w:proofErr w:type="gramEnd"/>
-      <w:r>
-        <w:rPr>
-          <w:lang w:val="en-IN"/>
-        </w:rPr>
-        <w:t>({</w:t>
+      <w:r>
+        <w:rPr>
+          <w:lang w:val="en-IN"/>
+        </w:rPr>
+        <w:t>const ObjectiveSchema = new mongoose.Schema({</w:t>
       </w:r>
     </w:p>
     <w:p>
@@ -1709,21 +1012,7 @@
         <w:rPr>
           <w:lang w:val="en-IN"/>
         </w:rPr>
-        <w:t xml:space="preserve">  objective: </w:t>
-      </w:r>
-      <w:proofErr w:type="gramStart"/>
-      <w:r>
-        <w:rPr>
-          <w:lang w:val="en-IN"/>
-        </w:rPr>
-        <w:t>{ type</w:t>
-      </w:r>
-      <w:proofErr w:type="gramEnd"/>
-      <w:r>
-        <w:rPr>
-          <w:lang w:val="en-IN"/>
-        </w:rPr>
-        <w:t>: String, required: true },</w:t>
+        <w:t xml:space="preserve">  objective: { type: String, required: true },</w:t>
       </w:r>
     </w:p>
     <w:p>
@@ -1740,63 +1029,7 @@
         <w:rPr>
           <w:lang w:val="en-IN"/>
         </w:rPr>
-        <w:t xml:space="preserve">  </w:t>
-      </w:r>
-      <w:proofErr w:type="spellStart"/>
-      <w:r>
-        <w:rPr>
-          <w:lang w:val="en-IN"/>
-        </w:rPr>
-        <w:t>keyResults</w:t>
-      </w:r>
-      <w:proofErr w:type="spellEnd"/>
-      <w:r>
-        <w:rPr>
-          <w:lang w:val="en-IN"/>
-        </w:rPr>
-        <w:t xml:space="preserve">: </w:t>
-      </w:r>
-      <w:proofErr w:type="gramStart"/>
-      <w:r>
-        <w:rPr>
-          <w:lang w:val="en-IN"/>
-        </w:rPr>
-        <w:t>[{ type</w:t>
-      </w:r>
-      <w:proofErr w:type="gramEnd"/>
-      <w:r>
-        <w:rPr>
-          <w:lang w:val="en-IN"/>
-        </w:rPr>
-        <w:t xml:space="preserve">: </w:t>
-      </w:r>
-      <w:proofErr w:type="spellStart"/>
-      <w:r>
-        <w:rPr>
-          <w:lang w:val="en-IN"/>
-        </w:rPr>
-        <w:t>mongoose.Schema.Types.ObjectId</w:t>
-      </w:r>
-      <w:proofErr w:type="spellEnd"/>
-      <w:r>
-        <w:rPr>
-          <w:lang w:val="en-IN"/>
-        </w:rPr>
-        <w:t>, ref: '</w:t>
-      </w:r>
-      <w:proofErr w:type="spellStart"/>
-      <w:r>
-        <w:rPr>
-          <w:lang w:val="en-IN"/>
-        </w:rPr>
-        <w:t>KeyResult</w:t>
-      </w:r>
-      <w:proofErr w:type="spellEnd"/>
-      <w:r>
-        <w:rPr>
-          <w:lang w:val="en-IN"/>
-        </w:rPr>
-        <w:t>' }],</w:t>
+        <w:t xml:space="preserve">  keyResults: [{ type: mongoose.Schema.Types.ObjectId, ref: 'KeyResult' }],</w:t>
       </w:r>
     </w:p>
     <w:p>
@@ -1813,35 +1046,7 @@
         <w:rPr>
           <w:lang w:val="en-IN"/>
         </w:rPr>
-        <w:t xml:space="preserve">  owner: </w:t>
-      </w:r>
-      <w:proofErr w:type="gramStart"/>
-      <w:r>
-        <w:rPr>
-          <w:lang w:val="en-IN"/>
-        </w:rPr>
-        <w:t>{ type</w:t>
-      </w:r>
-      <w:proofErr w:type="gramEnd"/>
-      <w:r>
-        <w:rPr>
-          <w:lang w:val="en-IN"/>
-        </w:rPr>
-        <w:t xml:space="preserve">: </w:t>
-      </w:r>
-      <w:proofErr w:type="spellStart"/>
-      <w:r>
-        <w:rPr>
-          <w:lang w:val="en-IN"/>
-        </w:rPr>
-        <w:t>mongoose.Schema.Types.ObjectId</w:t>
-      </w:r>
-      <w:proofErr w:type="spellEnd"/>
-      <w:r>
-        <w:rPr>
-          <w:lang w:val="en-IN"/>
-        </w:rPr>
-        <w:t>, ref: 'User', required: true },</w:t>
+        <w:t xml:space="preserve">  owner: { type: mongoose.Schema.Types.ObjectId, ref: 'User', required: true },</w:t>
       </w:r>
     </w:p>
     <w:p>
@@ -1858,35 +1063,7 @@
         <w:rPr>
           <w:lang w:val="en-IN"/>
         </w:rPr>
-        <w:t xml:space="preserve">  company: </w:t>
-      </w:r>
-      <w:proofErr w:type="gramStart"/>
-      <w:r>
-        <w:rPr>
-          <w:lang w:val="en-IN"/>
-        </w:rPr>
-        <w:t>{ type</w:t>
-      </w:r>
-      <w:proofErr w:type="gramEnd"/>
-      <w:r>
-        <w:rPr>
-          <w:lang w:val="en-IN"/>
-        </w:rPr>
-        <w:t xml:space="preserve">: </w:t>
-      </w:r>
-      <w:proofErr w:type="spellStart"/>
-      <w:r>
-        <w:rPr>
-          <w:lang w:val="en-IN"/>
-        </w:rPr>
-        <w:t>mongoose.Schema.Types.ObjectId</w:t>
-      </w:r>
-      <w:proofErr w:type="spellEnd"/>
-      <w:r>
-        <w:rPr>
-          <w:lang w:val="en-IN"/>
-        </w:rPr>
-        <w:t>, ref: 'Company', required: true },</w:t>
+        <w:t xml:space="preserve">  company: { type: mongoose.Schema.Types.ObjectId, ref: 'Company', required: true },</w:t>
       </w:r>
     </w:p>
     <w:p>
@@ -1903,35 +1080,7 @@
         <w:rPr>
           <w:lang w:val="en-IN"/>
         </w:rPr>
-        <w:t xml:space="preserve">  </w:t>
-      </w:r>
-      <w:proofErr w:type="spellStart"/>
-      <w:r>
-        <w:rPr>
-          <w:lang w:val="en-IN"/>
-        </w:rPr>
-        <w:t>fromDate</w:t>
-      </w:r>
-      <w:proofErr w:type="spellEnd"/>
-      <w:r>
-        <w:rPr>
-          <w:lang w:val="en-IN"/>
-        </w:rPr>
-        <w:t xml:space="preserve">: </w:t>
-      </w:r>
-      <w:proofErr w:type="gramStart"/>
-      <w:r>
-        <w:rPr>
-          <w:lang w:val="en-IN"/>
-        </w:rPr>
-        <w:t>{ type</w:t>
-      </w:r>
-      <w:proofErr w:type="gramEnd"/>
-      <w:r>
-        <w:rPr>
-          <w:lang w:val="en-IN"/>
-        </w:rPr>
-        <w:t>: Date, required: true },</w:t>
+        <w:t xml:space="preserve">  fromDate: { type: Date, required: true },</w:t>
       </w:r>
     </w:p>
     <w:p>
@@ -1948,35 +1097,7 @@
         <w:rPr>
           <w:lang w:val="en-IN"/>
         </w:rPr>
-        <w:t xml:space="preserve">  </w:t>
-      </w:r>
-      <w:proofErr w:type="spellStart"/>
-      <w:r>
-        <w:rPr>
-          <w:lang w:val="en-IN"/>
-        </w:rPr>
-        <w:t>toDate</w:t>
-      </w:r>
-      <w:proofErr w:type="spellEnd"/>
-      <w:r>
-        <w:rPr>
-          <w:lang w:val="en-IN"/>
-        </w:rPr>
-        <w:t xml:space="preserve">: </w:t>
-      </w:r>
-      <w:proofErr w:type="gramStart"/>
-      <w:r>
-        <w:rPr>
-          <w:lang w:val="en-IN"/>
-        </w:rPr>
-        <w:t>{ type</w:t>
-      </w:r>
-      <w:proofErr w:type="gramEnd"/>
-      <w:r>
-        <w:rPr>
-          <w:lang w:val="en-IN"/>
-        </w:rPr>
-        <w:t>: Date, required: true },</w:t>
+        <w:t xml:space="preserve">  toDate: { type: Date, required: true },</w:t>
       </w:r>
     </w:p>
     <w:p>
@@ -1993,49 +1114,7 @@
         <w:rPr>
           <w:lang w:val="en-IN"/>
         </w:rPr>
-        <w:t xml:space="preserve">  </w:t>
-      </w:r>
-      <w:proofErr w:type="spellStart"/>
-      <w:r>
-        <w:rPr>
-          <w:lang w:val="en-IN"/>
-        </w:rPr>
-        <w:t>createdAt</w:t>
-      </w:r>
-      <w:proofErr w:type="spellEnd"/>
-      <w:r>
-        <w:rPr>
-          <w:lang w:val="en-IN"/>
-        </w:rPr>
-        <w:t xml:space="preserve">: </w:t>
-      </w:r>
-      <w:proofErr w:type="gramStart"/>
-      <w:r>
-        <w:rPr>
-          <w:lang w:val="en-IN"/>
-        </w:rPr>
-        <w:t>{ type</w:t>
-      </w:r>
-      <w:proofErr w:type="gramEnd"/>
-      <w:r>
-        <w:rPr>
-          <w:lang w:val="en-IN"/>
-        </w:rPr>
-        <w:t xml:space="preserve">: Date, default: </w:t>
-      </w:r>
-      <w:proofErr w:type="spellStart"/>
-      <w:r>
-        <w:rPr>
-          <w:lang w:val="en-IN"/>
-        </w:rPr>
-        <w:t>Date.now</w:t>
-      </w:r>
-      <w:proofErr w:type="spellEnd"/>
-      <w:r>
-        <w:rPr>
-          <w:lang w:val="en-IN"/>
-        </w:rPr>
-        <w:t xml:space="preserve"> },</w:t>
+        <w:t xml:space="preserve">  createdAt: { type: Date, default: Date.now },</w:t>
       </w:r>
     </w:p>
     <w:p>
@@ -2052,49 +1131,7 @@
         <w:rPr>
           <w:lang w:val="en-IN"/>
         </w:rPr>
-        <w:t xml:space="preserve">  </w:t>
-      </w:r>
-      <w:proofErr w:type="spellStart"/>
-      <w:r>
-        <w:rPr>
-          <w:lang w:val="en-IN"/>
-        </w:rPr>
-        <w:t>updatedAt</w:t>
-      </w:r>
-      <w:proofErr w:type="spellEnd"/>
-      <w:r>
-        <w:rPr>
-          <w:lang w:val="en-IN"/>
-        </w:rPr>
-        <w:t xml:space="preserve">: </w:t>
-      </w:r>
-      <w:proofErr w:type="gramStart"/>
-      <w:r>
-        <w:rPr>
-          <w:lang w:val="en-IN"/>
-        </w:rPr>
-        <w:t>{ type</w:t>
-      </w:r>
-      <w:proofErr w:type="gramEnd"/>
-      <w:r>
-        <w:rPr>
-          <w:lang w:val="en-IN"/>
-        </w:rPr>
-        <w:t xml:space="preserve">: Date, default: </w:t>
-      </w:r>
-      <w:proofErr w:type="spellStart"/>
-      <w:r>
-        <w:rPr>
-          <w:lang w:val="en-IN"/>
-        </w:rPr>
-        <w:t>Date.now</w:t>
-      </w:r>
-      <w:proofErr w:type="spellEnd"/>
-      <w:r>
-        <w:rPr>
-          <w:lang w:val="en-IN"/>
-        </w:rPr>
-        <w:t xml:space="preserve"> }</w:t>
+        <w:t xml:space="preserve">  updatedAt: { type: Date, default: Date.now }</w:t>
       </w:r>
     </w:p>
     <w:p>
@@ -2145,49 +1182,11 @@
           <w:lang w:val="en-IN"/>
         </w:rPr>
       </w:pPr>
-      <w:proofErr w:type="spellStart"/>
-      <w:r>
-        <w:rPr>
-          <w:lang w:val="en-IN"/>
-        </w:rPr>
-        <w:t>const</w:t>
-      </w:r>
-      <w:proofErr w:type="spellEnd"/>
-      <w:r>
-        <w:rPr>
-          <w:lang w:val="en-IN"/>
-        </w:rPr>
-        <w:t xml:space="preserve"> </w:t>
-      </w:r>
-      <w:proofErr w:type="spellStart"/>
-      <w:r>
-        <w:rPr>
-          <w:lang w:val="en-IN"/>
-        </w:rPr>
-        <w:t>KeyResultSchema</w:t>
-      </w:r>
-      <w:proofErr w:type="spellEnd"/>
-      <w:r>
-        <w:rPr>
-          <w:lang w:val="en-IN"/>
-        </w:rPr>
-        <w:t xml:space="preserve"> = new </w:t>
-      </w:r>
-      <w:proofErr w:type="spellStart"/>
-      <w:proofErr w:type="gramStart"/>
-      <w:r>
-        <w:rPr>
-          <w:lang w:val="en-IN"/>
-        </w:rPr>
-        <w:t>mongoose.Schema</w:t>
-      </w:r>
-      <w:proofErr w:type="spellEnd"/>
-      <w:proofErr w:type="gramEnd"/>
-      <w:r>
-        <w:rPr>
-          <w:lang w:val="en-IN"/>
-        </w:rPr>
-        <w:t>({</w:t>
+      <w:r>
+        <w:rPr>
+          <w:lang w:val="en-IN"/>
+        </w:rPr>
+        <w:t>const KeyResultSchema = new mongoose.Schema({</w:t>
       </w:r>
     </w:p>
     <w:p>
@@ -2204,21 +1203,7 @@
         <w:rPr>
           <w:lang w:val="en-IN"/>
         </w:rPr>
-        <w:t xml:space="preserve">  description: </w:t>
-      </w:r>
-      <w:proofErr w:type="gramStart"/>
-      <w:r>
-        <w:rPr>
-          <w:lang w:val="en-IN"/>
-        </w:rPr>
-        <w:t>{ type</w:t>
-      </w:r>
-      <w:proofErr w:type="gramEnd"/>
-      <w:r>
-        <w:rPr>
-          <w:lang w:val="en-IN"/>
-        </w:rPr>
-        <w:t>: String, required: true },</w:t>
+        <w:t xml:space="preserve">  description: { type: String, required: true },</w:t>
       </w:r>
     </w:p>
     <w:p>
@@ -2235,35 +1220,7 @@
         <w:rPr>
           <w:lang w:val="en-IN"/>
         </w:rPr>
-        <w:t xml:space="preserve">  tasks: </w:t>
-      </w:r>
-      <w:proofErr w:type="gramStart"/>
-      <w:r>
-        <w:rPr>
-          <w:lang w:val="en-IN"/>
-        </w:rPr>
-        <w:t>[{ type</w:t>
-      </w:r>
-      <w:proofErr w:type="gramEnd"/>
-      <w:r>
-        <w:rPr>
-          <w:lang w:val="en-IN"/>
-        </w:rPr>
-        <w:t xml:space="preserve">: </w:t>
-      </w:r>
-      <w:proofErr w:type="spellStart"/>
-      <w:r>
-        <w:rPr>
-          <w:lang w:val="en-IN"/>
-        </w:rPr>
-        <w:t>mongoose.Schema.Types.ObjectId</w:t>
-      </w:r>
-      <w:proofErr w:type="spellEnd"/>
-      <w:r>
-        <w:rPr>
-          <w:lang w:val="en-IN"/>
-        </w:rPr>
-        <w:t>, ref: 'Task' }],</w:t>
+        <w:t xml:space="preserve">  tasks: [{ type: mongoose.Schema.Types.ObjectId, ref: 'Task' }],</w:t>
       </w:r>
     </w:p>
     <w:p>
@@ -2280,35 +1237,8 @@
         <w:rPr>
           <w:lang w:val="en-IN"/>
         </w:rPr>
-        <w:t xml:space="preserve">  status: </w:t>
-      </w:r>
-      <w:proofErr w:type="gramStart"/>
-      <w:r>
-        <w:rPr>
-          <w:lang w:val="en-IN"/>
-        </w:rPr>
-        <w:t>{ type</w:t>
-      </w:r>
-      <w:proofErr w:type="gramEnd"/>
-      <w:r>
-        <w:rPr>
-          <w:lang w:val="en-IN"/>
-        </w:rPr>
-        <w:t xml:space="preserve">: String, </w:t>
-      </w:r>
-      <w:proofErr w:type="spellStart"/>
-      <w:r>
-        <w:rPr>
-          <w:lang w:val="en-IN"/>
-        </w:rPr>
-        <w:t>enum</w:t>
-      </w:r>
-      <w:proofErr w:type="spellEnd"/>
-      <w:r>
-        <w:rPr>
-          <w:lang w:val="en-IN"/>
-        </w:rPr>
-        <w:t>: ['not started', 'in progress', 'completed'], default: 'not started' },</w:t>
+        <w:lastRenderedPageBreak/>
+        <w:t xml:space="preserve">  status: { type: String, enum: ['not started', 'in progress', 'completed'], default: 'not started' },</w:t>
       </w:r>
     </w:p>
     <w:p>
@@ -2325,36 +1255,7 @@
         <w:rPr>
           <w:lang w:val="en-IN"/>
         </w:rPr>
-        <w:lastRenderedPageBreak/>
-        <w:t xml:space="preserve">  </w:t>
-      </w:r>
-      <w:proofErr w:type="spellStart"/>
-      <w:r>
-        <w:rPr>
-          <w:lang w:val="en-IN"/>
-        </w:rPr>
-        <w:t>fromDate</w:t>
-      </w:r>
-      <w:proofErr w:type="spellEnd"/>
-      <w:r>
-        <w:rPr>
-          <w:lang w:val="en-IN"/>
-        </w:rPr>
-        <w:t xml:space="preserve">: </w:t>
-      </w:r>
-      <w:proofErr w:type="gramStart"/>
-      <w:r>
-        <w:rPr>
-          <w:lang w:val="en-IN"/>
-        </w:rPr>
-        <w:t>{ type</w:t>
-      </w:r>
-      <w:proofErr w:type="gramEnd"/>
-      <w:r>
-        <w:rPr>
-          <w:lang w:val="en-IN"/>
-        </w:rPr>
-        <w:t>: Date, required: true },</w:t>
+        <w:t xml:space="preserve">  fromDate: { type: Date, required: true },</w:t>
       </w:r>
     </w:p>
     <w:p>
@@ -2371,35 +1272,7 @@
         <w:rPr>
           <w:lang w:val="en-IN"/>
         </w:rPr>
-        <w:t xml:space="preserve">  </w:t>
-      </w:r>
-      <w:proofErr w:type="spellStart"/>
-      <w:r>
-        <w:rPr>
-          <w:lang w:val="en-IN"/>
-        </w:rPr>
-        <w:t>toDate</w:t>
-      </w:r>
-      <w:proofErr w:type="spellEnd"/>
-      <w:r>
-        <w:rPr>
-          <w:lang w:val="en-IN"/>
-        </w:rPr>
-        <w:t xml:space="preserve">: </w:t>
-      </w:r>
-      <w:proofErr w:type="gramStart"/>
-      <w:r>
-        <w:rPr>
-          <w:lang w:val="en-IN"/>
-        </w:rPr>
-        <w:t>{ type</w:t>
-      </w:r>
-      <w:proofErr w:type="gramEnd"/>
-      <w:r>
-        <w:rPr>
-          <w:lang w:val="en-IN"/>
-        </w:rPr>
-        <w:t>: Date, required: true },</w:t>
+        <w:t xml:space="preserve">  toDate: { type: Date, required: true },</w:t>
       </w:r>
     </w:p>
     <w:p>
@@ -2416,21 +1289,7 @@
         <w:rPr>
           <w:lang w:val="en-IN"/>
         </w:rPr>
-        <w:t xml:space="preserve">  progress: </w:t>
-      </w:r>
-      <w:proofErr w:type="gramStart"/>
-      <w:r>
-        <w:rPr>
-          <w:lang w:val="en-IN"/>
-        </w:rPr>
-        <w:t>{ type</w:t>
-      </w:r>
-      <w:proofErr w:type="gramEnd"/>
-      <w:r>
-        <w:rPr>
-          <w:lang w:val="en-IN"/>
-        </w:rPr>
-        <w:t>: Number, default: 0, min: 0, max: 100 },</w:t>
+        <w:t xml:space="preserve">  progress: { type: Number, default: 0, min: 0, max: 100 },</w:t>
       </w:r>
     </w:p>
     <w:p>
@@ -2447,35 +1306,7 @@
         <w:rPr>
           <w:lang w:val="en-IN"/>
         </w:rPr>
-        <w:t xml:space="preserve">  </w:t>
-      </w:r>
-      <w:proofErr w:type="spellStart"/>
-      <w:r>
-        <w:rPr>
-          <w:lang w:val="en-IN"/>
-        </w:rPr>
-        <w:t>atRisk</w:t>
-      </w:r>
-      <w:proofErr w:type="spellEnd"/>
-      <w:r>
-        <w:rPr>
-          <w:lang w:val="en-IN"/>
-        </w:rPr>
-        <w:t xml:space="preserve">: </w:t>
-      </w:r>
-      <w:proofErr w:type="gramStart"/>
-      <w:r>
-        <w:rPr>
-          <w:lang w:val="en-IN"/>
-        </w:rPr>
-        <w:t>{ type</w:t>
-      </w:r>
-      <w:proofErr w:type="gramEnd"/>
-      <w:r>
-        <w:rPr>
-          <w:lang w:val="en-IN"/>
-        </w:rPr>
-        <w:t>: Boolean, default: false },</w:t>
+        <w:t xml:space="preserve">  atRisk: { type: Boolean, default: false },</w:t>
       </w:r>
     </w:p>
     <w:p>
@@ -2492,35 +1323,7 @@
         <w:rPr>
           <w:lang w:val="en-IN"/>
         </w:rPr>
-        <w:t xml:space="preserve">  objective: </w:t>
-      </w:r>
-      <w:proofErr w:type="gramStart"/>
-      <w:r>
-        <w:rPr>
-          <w:lang w:val="en-IN"/>
-        </w:rPr>
-        <w:t>{ type</w:t>
-      </w:r>
-      <w:proofErr w:type="gramEnd"/>
-      <w:r>
-        <w:rPr>
-          <w:lang w:val="en-IN"/>
-        </w:rPr>
-        <w:t xml:space="preserve">: </w:t>
-      </w:r>
-      <w:proofErr w:type="spellStart"/>
-      <w:r>
-        <w:rPr>
-          <w:lang w:val="en-IN"/>
-        </w:rPr>
-        <w:t>mongoose.Schema.Types.ObjectId</w:t>
-      </w:r>
-      <w:proofErr w:type="spellEnd"/>
-      <w:r>
-        <w:rPr>
-          <w:lang w:val="en-IN"/>
-        </w:rPr>
-        <w:t>, ref: 'Objective', required: true },</w:t>
+        <w:t xml:space="preserve">  objective: { type: mongoose.Schema.Types.ObjectId, ref: 'Objective', required: true },</w:t>
       </w:r>
     </w:p>
     <w:p>
@@ -2537,49 +1340,7 @@
         <w:rPr>
           <w:lang w:val="en-IN"/>
         </w:rPr>
-        <w:t xml:space="preserve">  </w:t>
-      </w:r>
-      <w:proofErr w:type="spellStart"/>
-      <w:r>
-        <w:rPr>
-          <w:lang w:val="en-IN"/>
-        </w:rPr>
-        <w:t>createdAt</w:t>
-      </w:r>
-      <w:proofErr w:type="spellEnd"/>
-      <w:r>
-        <w:rPr>
-          <w:lang w:val="en-IN"/>
-        </w:rPr>
-        <w:t xml:space="preserve">: </w:t>
-      </w:r>
-      <w:proofErr w:type="gramStart"/>
-      <w:r>
-        <w:rPr>
-          <w:lang w:val="en-IN"/>
-        </w:rPr>
-        <w:t>{ type</w:t>
-      </w:r>
-      <w:proofErr w:type="gramEnd"/>
-      <w:r>
-        <w:rPr>
-          <w:lang w:val="en-IN"/>
-        </w:rPr>
-        <w:t xml:space="preserve">: Date, default: </w:t>
-      </w:r>
-      <w:proofErr w:type="spellStart"/>
-      <w:r>
-        <w:rPr>
-          <w:lang w:val="en-IN"/>
-        </w:rPr>
-        <w:t>Date.now</w:t>
-      </w:r>
-      <w:proofErr w:type="spellEnd"/>
-      <w:r>
-        <w:rPr>
-          <w:lang w:val="en-IN"/>
-        </w:rPr>
-        <w:t xml:space="preserve"> },</w:t>
+        <w:t xml:space="preserve">  createdAt: { type: Date, default: Date.now },</w:t>
       </w:r>
     </w:p>
     <w:p>
@@ -2596,49 +1357,7 @@
         <w:rPr>
           <w:lang w:val="en-IN"/>
         </w:rPr>
-        <w:t xml:space="preserve">  </w:t>
-      </w:r>
-      <w:proofErr w:type="spellStart"/>
-      <w:r>
-        <w:rPr>
-          <w:lang w:val="en-IN"/>
-        </w:rPr>
-        <w:t>updatedAt</w:t>
-      </w:r>
-      <w:proofErr w:type="spellEnd"/>
-      <w:r>
-        <w:rPr>
-          <w:lang w:val="en-IN"/>
-        </w:rPr>
-        <w:t xml:space="preserve">: </w:t>
-      </w:r>
-      <w:proofErr w:type="gramStart"/>
-      <w:r>
-        <w:rPr>
-          <w:lang w:val="en-IN"/>
-        </w:rPr>
-        <w:t>{ type</w:t>
-      </w:r>
-      <w:proofErr w:type="gramEnd"/>
-      <w:r>
-        <w:rPr>
-          <w:lang w:val="en-IN"/>
-        </w:rPr>
-        <w:t xml:space="preserve">: Date, default: </w:t>
-      </w:r>
-      <w:proofErr w:type="spellStart"/>
-      <w:r>
-        <w:rPr>
-          <w:lang w:val="en-IN"/>
-        </w:rPr>
-        <w:t>Date.now</w:t>
-      </w:r>
-      <w:proofErr w:type="spellEnd"/>
-      <w:r>
-        <w:rPr>
-          <w:lang w:val="en-IN"/>
-        </w:rPr>
-        <w:t xml:space="preserve"> }</w:t>
+        <w:t xml:space="preserve">  updatedAt: { type: Date, default: Date.now }</w:t>
       </w:r>
     </w:p>
     <w:p>
@@ -2679,27 +1398,11 @@
           <w:lang w:val="en-IN"/>
         </w:rPr>
       </w:pPr>
-      <w:proofErr w:type="spellStart"/>
-      <w:proofErr w:type="gramStart"/>
-      <w:r>
-        <w:rPr>
-          <w:lang w:val="en-IN"/>
-        </w:rPr>
-        <w:t>KeyResultSchema.pre</w:t>
-      </w:r>
-      <w:proofErr w:type="spellEnd"/>
-      <w:r>
-        <w:rPr>
-          <w:lang w:val="en-IN"/>
-        </w:rPr>
-        <w:t>(</w:t>
-      </w:r>
-      <w:proofErr w:type="gramEnd"/>
-      <w:r>
-        <w:rPr>
-          <w:lang w:val="en-IN"/>
-        </w:rPr>
-        <w:t>'save', function (next) {</w:t>
+      <w:r>
+        <w:rPr>
+          <w:lang w:val="en-IN"/>
+        </w:rPr>
+        <w:t>KeyResultSchema.pre('save', function (next) {</w:t>
       </w:r>
     </w:p>
     <w:p>
@@ -2716,65 +1419,7 @@
         <w:rPr>
           <w:lang w:val="en-IN"/>
         </w:rPr>
-        <w:t xml:space="preserve">  if (</w:t>
-      </w:r>
-      <w:proofErr w:type="spellStart"/>
-      <w:proofErr w:type="gramStart"/>
-      <w:r>
-        <w:rPr>
-          <w:lang w:val="en-IN"/>
-        </w:rPr>
-        <w:t>this.fromDate</w:t>
-      </w:r>
-      <w:proofErr w:type="spellEnd"/>
-      <w:proofErr w:type="gramEnd"/>
-      <w:r>
-        <w:rPr>
-          <w:lang w:val="en-IN"/>
-        </w:rPr>
-        <w:t xml:space="preserve"> &lt; </w:t>
-      </w:r>
-      <w:proofErr w:type="spellStart"/>
-      <w:r>
-        <w:rPr>
-          <w:lang w:val="en-IN"/>
-        </w:rPr>
-        <w:t>this.objective.fromDate</w:t>
-      </w:r>
-      <w:proofErr w:type="spellEnd"/>
-      <w:r>
-        <w:rPr>
-          <w:lang w:val="en-IN"/>
-        </w:rPr>
-        <w:t xml:space="preserve"> || </w:t>
-      </w:r>
-      <w:proofErr w:type="spellStart"/>
-      <w:r>
-        <w:rPr>
-          <w:lang w:val="en-IN"/>
-        </w:rPr>
-        <w:t>this.toDate</w:t>
-      </w:r>
-      <w:proofErr w:type="spellEnd"/>
-      <w:r>
-        <w:rPr>
-          <w:lang w:val="en-IN"/>
-        </w:rPr>
-        <w:t xml:space="preserve"> &gt; </w:t>
-      </w:r>
-      <w:proofErr w:type="spellStart"/>
-      <w:r>
-        <w:rPr>
-          <w:lang w:val="en-IN"/>
-        </w:rPr>
-        <w:t>this.objective.toDate</w:t>
-      </w:r>
-      <w:proofErr w:type="spellEnd"/>
-      <w:r>
-        <w:rPr>
-          <w:lang w:val="en-IN"/>
-        </w:rPr>
-        <w:t>) {</w:t>
+        <w:t xml:space="preserve">  if (this.fromDate &lt; this.objective.fromDate || this.toDate &gt; this.objective.toDate) {</w:t>
       </w:r>
     </w:p>
     <w:p>
@@ -2791,21 +1436,7 @@
         <w:rPr>
           <w:lang w:val="en-IN"/>
         </w:rPr>
-        <w:t xml:space="preserve">    return </w:t>
-      </w:r>
-      <w:proofErr w:type="gramStart"/>
-      <w:r>
-        <w:rPr>
-          <w:lang w:val="en-IN"/>
-        </w:rPr>
-        <w:t>next(</w:t>
-      </w:r>
-      <w:proofErr w:type="gramEnd"/>
-      <w:r>
-        <w:rPr>
-          <w:lang w:val="en-IN"/>
-        </w:rPr>
-        <w:t>new Error('Key Result dates must be within the Objective\'s date range.'));</w:t>
+        <w:t xml:space="preserve">    return next(new Error('Key Result dates must be within the Objective\'s date range.'));</w:t>
       </w:r>
     </w:p>
     <w:p>
@@ -2839,21 +1470,7 @@
         <w:rPr>
           <w:lang w:val="en-IN"/>
         </w:rPr>
-        <w:t xml:space="preserve">  </w:t>
-      </w:r>
-      <w:proofErr w:type="gramStart"/>
-      <w:r>
-        <w:rPr>
-          <w:lang w:val="en-IN"/>
-        </w:rPr>
-        <w:t>next(</w:t>
-      </w:r>
-      <w:proofErr w:type="gramEnd"/>
-      <w:r>
-        <w:rPr>
-          <w:lang w:val="en-IN"/>
-        </w:rPr>
-        <w:t>);</w:t>
+        <w:t xml:space="preserve">  next();</w:t>
       </w:r>
     </w:p>
     <w:p>
@@ -2908,21 +1525,7 @@
         <w:rPr>
           <w:lang w:val="en-IN"/>
         </w:rPr>
-        <w:t>/</w:t>
-      </w:r>
-      <w:proofErr w:type="spellStart"/>
-      <w:r>
-        <w:rPr>
-          <w:lang w:val="en-IN"/>
-        </w:rPr>
-        <w:t>okr</w:t>
-      </w:r>
-      <w:proofErr w:type="spellEnd"/>
-      <w:r>
-        <w:rPr>
-          <w:lang w:val="en-IN"/>
-        </w:rPr>
-        <w:t>/create (POST): Save a new OKR.</w:t>
+        <w:t>/okr/create (POST): Save a new OKR.</w:t>
       </w:r>
     </w:p>
     <w:p>
@@ -2939,21 +1542,7 @@
         <w:rPr>
           <w:lang w:val="en-IN"/>
         </w:rPr>
-        <w:t>/</w:t>
-      </w:r>
-      <w:proofErr w:type="spellStart"/>
-      <w:r>
-        <w:rPr>
-          <w:lang w:val="en-IN"/>
-        </w:rPr>
-        <w:t>okr</w:t>
-      </w:r>
-      <w:proofErr w:type="spellEnd"/>
-      <w:r>
-        <w:rPr>
-          <w:lang w:val="en-IN"/>
-        </w:rPr>
-        <w:t>/view (GET): Retrieve all OKRs for a company.</w:t>
+        <w:t>/okr/view (GET): Retrieve all OKRs for a company.</w:t>
       </w:r>
     </w:p>
     <w:p>
@@ -2970,23 +1559,7 @@
         <w:rPr>
           <w:lang w:val="en-IN"/>
         </w:rPr>
-        <w:t>/</w:t>
-      </w:r>
-      <w:proofErr w:type="spellStart"/>
-      <w:proofErr w:type="gramStart"/>
-      <w:r>
-        <w:rPr>
-          <w:lang w:val="en-IN"/>
-        </w:rPr>
-        <w:t>okr</w:t>
-      </w:r>
-      <w:proofErr w:type="spellEnd"/>
-      <w:proofErr w:type="gramEnd"/>
-      <w:r>
-        <w:rPr>
-          <w:lang w:val="en-IN"/>
-        </w:rPr>
-        <w:t>/update/:id (PUT): Update an existing OKR.</w:t>
+        <w:t>/okr/update/:id (PUT): Update an existing OKR.</w:t>
       </w:r>
     </w:p>
     <w:p>
@@ -3003,23 +1576,7 @@
         <w:rPr>
           <w:lang w:val="en-IN"/>
         </w:rPr>
-        <w:t>/</w:t>
-      </w:r>
-      <w:proofErr w:type="spellStart"/>
-      <w:proofErr w:type="gramStart"/>
-      <w:r>
-        <w:rPr>
-          <w:lang w:val="en-IN"/>
-        </w:rPr>
-        <w:t>okr</w:t>
-      </w:r>
-      <w:proofErr w:type="spellEnd"/>
-      <w:proofErr w:type="gramEnd"/>
-      <w:r>
-        <w:rPr>
-          <w:lang w:val="en-IN"/>
-        </w:rPr>
-        <w:t>/delete/:id (DELETE): Delete an OKR.</w:t>
+        <w:t>/okr/delete/:id (DELETE): Delete an OKR.</w:t>
       </w:r>
     </w:p>
     <w:p>
@@ -3095,6 +1652,7 @@
         <w:rPr>
           <w:lang w:val="en-IN"/>
         </w:rPr>
+        <w:lastRenderedPageBreak/>
         <w:t xml:space="preserve">Transcribe audio to text using </w:t>
       </w:r>
       <w:r>
@@ -3109,21 +1667,7 @@
         <w:rPr>
           <w:lang w:val="en-IN"/>
         </w:rPr>
-        <w:t xml:space="preserve"> (</w:t>
-      </w:r>
-      <w:proofErr w:type="gramStart"/>
-      <w:r>
-        <w:rPr>
-          <w:lang w:val="en-IN"/>
-        </w:rPr>
-        <w:t>open-source</w:t>
-      </w:r>
-      <w:proofErr w:type="gramEnd"/>
-      <w:r>
-        <w:rPr>
-          <w:lang w:val="en-IN"/>
-        </w:rPr>
-        <w:t>).</w:t>
+        <w:t xml:space="preserve"> (open-source).</w:t>
       </w:r>
     </w:p>
     <w:p>
@@ -3140,7 +1684,6 @@
         <w:rPr>
           <w:lang w:val="en-IN"/>
         </w:rPr>
-        <w:lastRenderedPageBreak/>
         <w:t>Summarize notes to highlight key points and action items.</w:t>
       </w:r>
     </w:p>
@@ -3247,49 +1790,11 @@
           <w:lang w:val="en-IN"/>
         </w:rPr>
       </w:pPr>
-      <w:proofErr w:type="spellStart"/>
-      <w:r>
-        <w:rPr>
-          <w:lang w:val="en-IN"/>
-        </w:rPr>
-        <w:t>const</w:t>
-      </w:r>
-      <w:proofErr w:type="spellEnd"/>
-      <w:r>
-        <w:rPr>
-          <w:lang w:val="en-IN"/>
-        </w:rPr>
-        <w:t xml:space="preserve"> </w:t>
-      </w:r>
-      <w:proofErr w:type="spellStart"/>
-      <w:r>
-        <w:rPr>
-          <w:lang w:val="en-IN"/>
-        </w:rPr>
-        <w:t>TaskSchema</w:t>
-      </w:r>
-      <w:proofErr w:type="spellEnd"/>
-      <w:r>
-        <w:rPr>
-          <w:lang w:val="en-IN"/>
-        </w:rPr>
-        <w:t xml:space="preserve"> = new </w:t>
-      </w:r>
-      <w:proofErr w:type="spellStart"/>
-      <w:proofErr w:type="gramStart"/>
-      <w:r>
-        <w:rPr>
-          <w:lang w:val="en-IN"/>
-        </w:rPr>
-        <w:t>mongoose.Schema</w:t>
-      </w:r>
-      <w:proofErr w:type="spellEnd"/>
-      <w:proofErr w:type="gramEnd"/>
-      <w:r>
-        <w:rPr>
-          <w:lang w:val="en-IN"/>
-        </w:rPr>
-        <w:t>({</w:t>
+      <w:r>
+        <w:rPr>
+          <w:lang w:val="en-IN"/>
+        </w:rPr>
+        <w:t>const TaskSchema = new mongoose.Schema({</w:t>
       </w:r>
     </w:p>
     <w:p>
@@ -3306,21 +1811,7 @@
         <w:rPr>
           <w:lang w:val="en-IN"/>
         </w:rPr>
-        <w:t xml:space="preserve">  description: </w:t>
-      </w:r>
-      <w:proofErr w:type="gramStart"/>
-      <w:r>
-        <w:rPr>
-          <w:lang w:val="en-IN"/>
-        </w:rPr>
-        <w:t>{ type</w:t>
-      </w:r>
-      <w:proofErr w:type="gramEnd"/>
-      <w:r>
-        <w:rPr>
-          <w:lang w:val="en-IN"/>
-        </w:rPr>
-        <w:t>: String, required: true },</w:t>
+        <w:t xml:space="preserve">  description: { type: String, required: true },</w:t>
       </w:r>
     </w:p>
     <w:p>
@@ -3337,35 +1828,7 @@
         <w:rPr>
           <w:lang w:val="en-IN"/>
         </w:rPr>
-        <w:t xml:space="preserve">  assignee: </w:t>
-      </w:r>
-      <w:proofErr w:type="gramStart"/>
-      <w:r>
-        <w:rPr>
-          <w:lang w:val="en-IN"/>
-        </w:rPr>
-        <w:t>{ type</w:t>
-      </w:r>
-      <w:proofErr w:type="gramEnd"/>
-      <w:r>
-        <w:rPr>
-          <w:lang w:val="en-IN"/>
-        </w:rPr>
-        <w:t xml:space="preserve">: </w:t>
-      </w:r>
-      <w:proofErr w:type="spellStart"/>
-      <w:r>
-        <w:rPr>
-          <w:lang w:val="en-IN"/>
-        </w:rPr>
-        <w:t>mongoose.Schema.Types.ObjectId</w:t>
-      </w:r>
-      <w:proofErr w:type="spellEnd"/>
-      <w:r>
-        <w:rPr>
-          <w:lang w:val="en-IN"/>
-        </w:rPr>
-        <w:t>, ref: 'User' },</w:t>
+        <w:t xml:space="preserve">  assignee: { type: mongoose.Schema.Types.ObjectId, ref: 'User' },</w:t>
       </w:r>
     </w:p>
     <w:p>
@@ -3382,35 +1845,7 @@
         <w:rPr>
           <w:lang w:val="en-IN"/>
         </w:rPr>
-        <w:t xml:space="preserve">  status: </w:t>
-      </w:r>
-      <w:proofErr w:type="gramStart"/>
-      <w:r>
-        <w:rPr>
-          <w:lang w:val="en-IN"/>
-        </w:rPr>
-        <w:t>{ type</w:t>
-      </w:r>
-      <w:proofErr w:type="gramEnd"/>
-      <w:r>
-        <w:rPr>
-          <w:lang w:val="en-IN"/>
-        </w:rPr>
-        <w:t xml:space="preserve">: String, </w:t>
-      </w:r>
-      <w:proofErr w:type="spellStart"/>
-      <w:r>
-        <w:rPr>
-          <w:lang w:val="en-IN"/>
-        </w:rPr>
-        <w:t>enum</w:t>
-      </w:r>
-      <w:proofErr w:type="spellEnd"/>
-      <w:r>
-        <w:rPr>
-          <w:lang w:val="en-IN"/>
-        </w:rPr>
-        <w:t>: ['not started', 'in progress', 'completed'], default: 'not started' },</w:t>
+        <w:t xml:space="preserve">  status: { type: String, enum: ['not started', 'in progress', 'completed'], default: 'not started' },</w:t>
       </w:r>
     </w:p>
     <w:p>
@@ -3427,21 +1862,7 @@
         <w:rPr>
           <w:lang w:val="en-IN"/>
         </w:rPr>
-        <w:t xml:space="preserve">  deadline: </w:t>
-      </w:r>
-      <w:proofErr w:type="gramStart"/>
-      <w:r>
-        <w:rPr>
-          <w:lang w:val="en-IN"/>
-        </w:rPr>
-        <w:t>{ type</w:t>
-      </w:r>
-      <w:proofErr w:type="gramEnd"/>
-      <w:r>
-        <w:rPr>
-          <w:lang w:val="en-IN"/>
-        </w:rPr>
-        <w:t>: Date },</w:t>
+        <w:t xml:space="preserve">  deadline: { type: Date },</w:t>
       </w:r>
     </w:p>
     <w:p>
@@ -3458,63 +1879,7 @@
         <w:rPr>
           <w:lang w:val="en-IN"/>
         </w:rPr>
-        <w:t xml:space="preserve">  </w:t>
-      </w:r>
-      <w:proofErr w:type="spellStart"/>
-      <w:r>
-        <w:rPr>
-          <w:lang w:val="en-IN"/>
-        </w:rPr>
-        <w:t>keyResult</w:t>
-      </w:r>
-      <w:proofErr w:type="spellEnd"/>
-      <w:r>
-        <w:rPr>
-          <w:lang w:val="en-IN"/>
-        </w:rPr>
-        <w:t xml:space="preserve">: </w:t>
-      </w:r>
-      <w:proofErr w:type="gramStart"/>
-      <w:r>
-        <w:rPr>
-          <w:lang w:val="en-IN"/>
-        </w:rPr>
-        <w:t>{ type</w:t>
-      </w:r>
-      <w:proofErr w:type="gramEnd"/>
-      <w:r>
-        <w:rPr>
-          <w:lang w:val="en-IN"/>
-        </w:rPr>
-        <w:t xml:space="preserve">: </w:t>
-      </w:r>
-      <w:proofErr w:type="spellStart"/>
-      <w:r>
-        <w:rPr>
-          <w:lang w:val="en-IN"/>
-        </w:rPr>
-        <w:t>mongoose.Schema.Types.ObjectId</w:t>
-      </w:r>
-      <w:proofErr w:type="spellEnd"/>
-      <w:r>
-        <w:rPr>
-          <w:lang w:val="en-IN"/>
-        </w:rPr>
-        <w:t>, ref: '</w:t>
-      </w:r>
-      <w:proofErr w:type="spellStart"/>
-      <w:r>
-        <w:rPr>
-          <w:lang w:val="en-IN"/>
-        </w:rPr>
-        <w:t>KeyResult</w:t>
-      </w:r>
-      <w:proofErr w:type="spellEnd"/>
-      <w:r>
-        <w:rPr>
-          <w:lang w:val="en-IN"/>
-        </w:rPr>
-        <w:t>', default: null },</w:t>
+        <w:t xml:space="preserve">  keyResult: { type: mongoose.Schema.Types.ObjectId, ref: 'KeyResult', default: null },</w:t>
       </w:r>
     </w:p>
     <w:p>
@@ -3531,35 +1896,7 @@
         <w:rPr>
           <w:lang w:val="en-IN"/>
         </w:rPr>
-        <w:t xml:space="preserve">  company: </w:t>
-      </w:r>
-      <w:proofErr w:type="gramStart"/>
-      <w:r>
-        <w:rPr>
-          <w:lang w:val="en-IN"/>
-        </w:rPr>
-        <w:t>{ type</w:t>
-      </w:r>
-      <w:proofErr w:type="gramEnd"/>
-      <w:r>
-        <w:rPr>
-          <w:lang w:val="en-IN"/>
-        </w:rPr>
-        <w:t xml:space="preserve">: </w:t>
-      </w:r>
-      <w:proofErr w:type="spellStart"/>
-      <w:r>
-        <w:rPr>
-          <w:lang w:val="en-IN"/>
-        </w:rPr>
-        <w:t>mongoose.Schema.Types.ObjectId</w:t>
-      </w:r>
-      <w:proofErr w:type="spellEnd"/>
-      <w:r>
-        <w:rPr>
-          <w:lang w:val="en-IN"/>
-        </w:rPr>
-        <w:t>, ref: 'Company', required: true },</w:t>
+        <w:t xml:space="preserve">  company: { type: mongoose.Schema.Types.ObjectId, ref: 'Company', required: true },</w:t>
       </w:r>
     </w:p>
     <w:p>
@@ -3576,35 +1913,7 @@
         <w:rPr>
           <w:lang w:val="en-IN"/>
         </w:rPr>
-        <w:t xml:space="preserve">  </w:t>
-      </w:r>
-      <w:proofErr w:type="spellStart"/>
-      <w:r>
-        <w:rPr>
-          <w:lang w:val="en-IN"/>
-        </w:rPr>
-        <w:t>atRisk</w:t>
-      </w:r>
-      <w:proofErr w:type="spellEnd"/>
-      <w:r>
-        <w:rPr>
-          <w:lang w:val="en-IN"/>
-        </w:rPr>
-        <w:t xml:space="preserve">: </w:t>
-      </w:r>
-      <w:proofErr w:type="gramStart"/>
-      <w:r>
-        <w:rPr>
-          <w:lang w:val="en-IN"/>
-        </w:rPr>
-        <w:t>{ type</w:t>
-      </w:r>
-      <w:proofErr w:type="gramEnd"/>
-      <w:r>
-        <w:rPr>
-          <w:lang w:val="en-IN"/>
-        </w:rPr>
-        <w:t>: Boolean, default: false },</w:t>
+        <w:t xml:space="preserve">  atRisk: { type: Boolean, default: false },</w:t>
       </w:r>
     </w:p>
     <w:p>
@@ -3621,49 +1930,7 @@
         <w:rPr>
           <w:lang w:val="en-IN"/>
         </w:rPr>
-        <w:t xml:space="preserve">  </w:t>
-      </w:r>
-      <w:proofErr w:type="spellStart"/>
-      <w:r>
-        <w:rPr>
-          <w:lang w:val="en-IN"/>
-        </w:rPr>
-        <w:t>createdAt</w:t>
-      </w:r>
-      <w:proofErr w:type="spellEnd"/>
-      <w:r>
-        <w:rPr>
-          <w:lang w:val="en-IN"/>
-        </w:rPr>
-        <w:t xml:space="preserve">: </w:t>
-      </w:r>
-      <w:proofErr w:type="gramStart"/>
-      <w:r>
-        <w:rPr>
-          <w:lang w:val="en-IN"/>
-        </w:rPr>
-        <w:t>{ type</w:t>
-      </w:r>
-      <w:proofErr w:type="gramEnd"/>
-      <w:r>
-        <w:rPr>
-          <w:lang w:val="en-IN"/>
-        </w:rPr>
-        <w:t xml:space="preserve">: Date, default: </w:t>
-      </w:r>
-      <w:proofErr w:type="spellStart"/>
-      <w:r>
-        <w:rPr>
-          <w:lang w:val="en-IN"/>
-        </w:rPr>
-        <w:t>Date.now</w:t>
-      </w:r>
-      <w:proofErr w:type="spellEnd"/>
-      <w:r>
-        <w:rPr>
-          <w:lang w:val="en-IN"/>
-        </w:rPr>
-        <w:t xml:space="preserve"> },</w:t>
+        <w:t xml:space="preserve">  createdAt: { type: Date, default: Date.now },</w:t>
       </w:r>
     </w:p>
     <w:p>
@@ -3680,49 +1947,7 @@
         <w:rPr>
           <w:lang w:val="en-IN"/>
         </w:rPr>
-        <w:t xml:space="preserve">  </w:t>
-      </w:r>
-      <w:proofErr w:type="spellStart"/>
-      <w:r>
-        <w:rPr>
-          <w:lang w:val="en-IN"/>
-        </w:rPr>
-        <w:t>updatedAt</w:t>
-      </w:r>
-      <w:proofErr w:type="spellEnd"/>
-      <w:r>
-        <w:rPr>
-          <w:lang w:val="en-IN"/>
-        </w:rPr>
-        <w:t xml:space="preserve">: </w:t>
-      </w:r>
-      <w:proofErr w:type="gramStart"/>
-      <w:r>
-        <w:rPr>
-          <w:lang w:val="en-IN"/>
-        </w:rPr>
-        <w:t>{ type</w:t>
-      </w:r>
-      <w:proofErr w:type="gramEnd"/>
-      <w:r>
-        <w:rPr>
-          <w:lang w:val="en-IN"/>
-        </w:rPr>
-        <w:t xml:space="preserve">: Date, default: </w:t>
-      </w:r>
-      <w:proofErr w:type="spellStart"/>
-      <w:r>
-        <w:rPr>
-          <w:lang w:val="en-IN"/>
-        </w:rPr>
-        <w:t>Date.now</w:t>
-      </w:r>
-      <w:proofErr w:type="spellEnd"/>
-      <w:r>
-        <w:rPr>
-          <w:lang w:val="en-IN"/>
-        </w:rPr>
-        <w:t xml:space="preserve"> }</w:t>
+        <w:t xml:space="preserve">  updatedAt: { type: Date, default: Date.now }</w:t>
       </w:r>
     </w:p>
     <w:p>
@@ -3749,7 +1974,7 @@
           <w:lang w:val="en-IN"/>
         </w:rPr>
         <w:pict w14:anchorId="2CA53BA8">
-          <v:rect id="_x0000_i1117" style="width:0;height:1.5pt" o:hralign="center" o:hrstd="t" o:hr="t" fillcolor="#a0a0a0" stroked="f"/>
+          <v:rect id="_x0000_i1027" style="width:0;height:1.5pt" o:hralign="center" o:hrstd="t" o:hr="t" fillcolor="#a0a0a0" stroked="f"/>
         </w:pict>
       </w:r>
     </w:p>
@@ -3860,6 +2085,7 @@
           <w:bCs/>
           <w:lang w:val="en-IN"/>
         </w:rPr>
+        <w:lastRenderedPageBreak/>
         <w:t>Backend:</w:t>
       </w:r>
     </w:p>
@@ -3879,7 +2105,6 @@
           <w:bCs/>
           <w:lang w:val="en-IN"/>
         </w:rPr>
-        <w:lastRenderedPageBreak/>
         <w:t>Node.js + Express</w:t>
       </w:r>
       <w:r>
@@ -4084,7 +2309,6 @@
           <w:lang w:val="en-IN"/>
         </w:rPr>
       </w:pPr>
-      <w:proofErr w:type="spellStart"/>
       <w:r>
         <w:rPr>
           <w:b/>
@@ -4093,7 +2317,6 @@
         </w:rPr>
         <w:t>Nodemailer</w:t>
       </w:r>
-      <w:proofErr w:type="spellEnd"/>
       <w:r>
         <w:rPr>
           <w:lang w:val="en-IN"/>
@@ -4137,7 +2360,7 @@
           <w:lang w:val="en-IN"/>
         </w:rPr>
         <w:pict w14:anchorId="59EE6AC8">
-          <v:rect id="_x0000_i1118" style="width:0;height:1.5pt" o:hralign="center" o:hrstd="t" o:hr="t" fillcolor="#a0a0a0" stroked="f"/>
+          <v:rect id="_x0000_i1028" style="width:0;height:1.5pt" o:hralign="center" o:hrstd="t" o:hr="t" fillcolor="#a0a0a0" stroked="f"/>
         </w:pict>
       </w:r>
     </w:p>
@@ -4359,6 +2582,7 @@
         <w:rPr>
           <w:lang w:val="en-IN"/>
         </w:rPr>
+        <w:lastRenderedPageBreak/>
         <w:t>Optimize backend and database queries.</w:t>
       </w:r>
     </w:p>
@@ -4376,7 +2600,6 @@
           <w:bCs/>
           <w:lang w:val="en-IN"/>
         </w:rPr>
-        <w:lastRenderedPageBreak/>
         <w:t>Week 6:</w:t>
       </w:r>
     </w:p>
@@ -4408,7 +2631,7 @@
           <w:lang w:val="en-IN"/>
         </w:rPr>
         <w:pict w14:anchorId="2A8350D3">
-          <v:rect id="_x0000_i1119" style="width:0;height:1.5pt" o:hralign="center" o:hrstd="t" o:hr="t" fillcolor="#a0a0a0" stroked="f"/>
+          <v:rect id="_x0000_i1029" style="width:0;height:1.5pt" o:hralign="center" o:hrstd="t" o:hr="t" fillcolor="#a0a0a0" stroked="f"/>
         </w:pict>
       </w:r>
     </w:p>
@@ -7743,6 +5966,7 @@
   <w:style w:type="character" w:default="1" w:styleId="DefaultParagraphFont">
     <w:name w:val="Default Paragraph Font"/>
     <w:uiPriority w:val="1"/>
+    <w:semiHidden/>
     <w:unhideWhenUsed/>
   </w:style>
   <w:style w:type="table" w:default="1" w:styleId="TableNormal">

</xml_diff>